<commit_message>
diorthosi arxeiou gia xristes
</commit_message>
<xml_diff>
--- a/SRNS.docx
+++ b/SRNS.docx
@@ -4,7 +4,7 @@
   <w:body>
     <w:p>
       <w:pPr>
-        <w:pStyle w:val="Body"/>
+        <w:pStyle w:val="Body A"/>
         <w:rPr>
           <w:sz w:val="33"/>
           <w:szCs w:val="33"/>
@@ -12,39 +12,12 @@
       </w:pPr>
       <w:r>
         <w:rPr>
-          <w:rFonts w:ascii="Arial Unicode MS" w:cs="Arial Unicode MS" w:hAnsi="Arial" w:eastAsia="Arial Unicode MS" w:hint="default"/>
+          <w:rFonts w:hAnsi="Arial" w:hint="default"/>
           <w:sz w:val="33"/>
           <w:szCs w:val="33"/>
           <w:rtl w:val="0"/>
         </w:rPr>
         <w:t xml:space="preserve">ΠΡΟΤΥΠΟ ΔΟΜΗΣ </w:t>
-      </w:r>
-      <w:r>
-        <w:rPr>
-          <w:rFonts w:ascii="Arial" w:cs="Arial Unicode MS" w:hAnsi="Arial Unicode MS" w:eastAsia="Arial Unicode MS"/>
-          <w:sz w:val="33"/>
-          <w:szCs w:val="33"/>
-          <w:rtl w:val="0"/>
-        </w:rPr>
-        <w:t>1</w:t>
-      </w:r>
-    </w:p>
-    <w:p>
-      <w:pPr>
-        <w:pStyle w:val="Body"/>
-        <w:spacing w:after="100"/>
-        <w:rPr>
-          <w:sz w:val="33"/>
-          <w:szCs w:val="33"/>
-        </w:rPr>
-      </w:pPr>
-      <w:r>
-        <w:rPr>
-          <w:sz w:val="33"/>
-          <w:szCs w:val="33"/>
-          <w:rtl w:val="0"/>
-        </w:rPr>
-        <w:t xml:space="preserve">Έγγραφο απαιτήσεων εμπλεκομένων μερών </w:t>
       </w:r>
       <w:r>
         <w:rPr>
@@ -53,24 +26,51 @@
           <w:szCs w:val="33"/>
           <w:rtl w:val="0"/>
         </w:rPr>
-        <w:t>(StRS)</w:t>
-      </w:r>
-    </w:p>
-    <w:p>
-      <w:pPr>
-        <w:pStyle w:val="Body"/>
+        <w:t>1</w:t>
+      </w:r>
+    </w:p>
+    <w:p>
+      <w:pPr>
+        <w:pStyle w:val="Body A"/>
         <w:spacing w:after="100"/>
         <w:rPr>
           <w:sz w:val="33"/>
           <w:szCs w:val="33"/>
         </w:rPr>
       </w:pPr>
+      <w:r>
+        <w:rPr>
+          <w:sz w:val="33"/>
+          <w:szCs w:val="33"/>
+          <w:rtl w:val="0"/>
+        </w:rPr>
+        <w:t xml:space="preserve">Έγγραφο απαιτήσεων εμπλεκομένων μερών </w:t>
+      </w:r>
       <w:r>
         <w:rPr>
           <w:rFonts w:ascii="Arial"/>
           <w:sz w:val="33"/>
           <w:szCs w:val="33"/>
           <w:rtl w:val="0"/>
+        </w:rPr>
+        <w:t>(StRS)</w:t>
+      </w:r>
+    </w:p>
+    <w:p>
+      <w:pPr>
+        <w:pStyle w:val="Body A"/>
+        <w:spacing w:after="100"/>
+        <w:rPr>
+          <w:sz w:val="33"/>
+          <w:szCs w:val="33"/>
+        </w:rPr>
+      </w:pPr>
+      <w:r>
+        <w:rPr>
+          <w:rFonts w:ascii="Arial"/>
+          <w:sz w:val="33"/>
+          <w:szCs w:val="33"/>
+          <w:rtl w:val="0"/>
           <w:lang w:val="en-US"/>
         </w:rPr>
         <w:t>Stakeholders Requirements Specification</w:t>
@@ -78,7 +78,7 @@
     </w:p>
     <w:p>
       <w:pPr>
-        <w:pStyle w:val="Body"/>
+        <w:pStyle w:val="Body A"/>
         <w:spacing w:after="100"/>
         <w:rPr>
           <w:rFonts w:ascii="Trebuchet MS" w:cs="Trebuchet MS" w:hAnsi="Trebuchet MS" w:eastAsia="Trebuchet MS"/>
@@ -120,7 +120,7 @@
     </w:p>
     <w:p>
       <w:pPr>
-        <w:pStyle w:val="Body"/>
+        <w:pStyle w:val="Body A"/>
         <w:spacing w:after="100"/>
         <w:rPr>
           <w:rFonts w:ascii="Trebuchet MS" w:cs="Trebuchet MS" w:hAnsi="Trebuchet MS" w:eastAsia="Trebuchet MS"/>
@@ -135,7 +135,7 @@
     </w:p>
     <w:p>
       <w:pPr>
-        <w:pStyle w:val="Body"/>
+        <w:pStyle w:val="Body A"/>
         <w:spacing w:after="120"/>
         <w:rPr>
           <w:rFonts w:ascii="Trebuchet MS" w:cs="Trebuchet MS" w:hAnsi="Trebuchet MS" w:eastAsia="Trebuchet MS"/>
@@ -182,7 +182,7 @@
     </w:p>
     <w:p>
       <w:pPr>
-        <w:pStyle w:val="Body"/>
+        <w:pStyle w:val="Body A"/>
         <w:spacing w:after="100"/>
         <w:rPr>
           <w:rFonts w:ascii="Trebuchet MS" w:cs="Trebuchet MS" w:hAnsi="Trebuchet MS" w:eastAsia="Trebuchet MS"/>
@@ -211,7 +211,7 @@
     </w:p>
     <w:p>
       <w:pPr>
-        <w:pStyle w:val="Body"/>
+        <w:pStyle w:val="Body A"/>
         <w:spacing w:after="460"/>
         <w:rPr>
           <w:rFonts w:ascii="Trebuchet MS" w:cs="Trebuchet MS" w:hAnsi="Trebuchet MS" w:eastAsia="Trebuchet MS"/>
@@ -267,7 +267,7 @@
     </w:p>
     <w:p>
       <w:pPr>
-        <w:pStyle w:val="Body"/>
+        <w:pStyle w:val="Body A"/>
         <w:spacing w:after="180"/>
         <w:rPr>
           <w:sz w:val="24"/>
@@ -285,7 +285,7 @@
     </w:p>
     <w:p>
       <w:pPr>
-        <w:pStyle w:val="Body"/>
+        <w:pStyle w:val="Body A"/>
         <w:spacing w:after="100"/>
         <w:ind w:left="840" w:hanging="420"/>
         <w:rPr>
@@ -331,12 +331,13 @@
     </w:p>
     <w:p>
       <w:pPr>
-        <w:pStyle w:val="Body"/>
+        <w:pStyle w:val="Body A"/>
         <w:spacing w:after="100"/>
         <w:rPr>
           <w:color w:val="8495b0"/>
           <w:sz w:val="15"/>
           <w:szCs w:val="15"/>
+          <w:u w:color="000000"/>
         </w:rPr>
       </w:pPr>
       <w:r>
@@ -344,45 +345,10 @@
           <w:color w:val="8495b0"/>
           <w:sz w:val="15"/>
           <w:szCs w:val="15"/>
-          <w:rtl w:val="0"/>
-        </w:rPr>
-        <w:t xml:space="preserve">Βασικός επιχειρησιακός στόχος της παρούσας επιχείρησης όσον αναφορά τους χρήστες </w:t>
-      </w:r>
-      <w:r>
-        <w:rPr>
-          <w:color w:val="8495b0"/>
-          <w:sz w:val="15"/>
-          <w:szCs w:val="15"/>
-          <w:rtl w:val="0"/>
-        </w:rPr>
-        <w:t xml:space="preserve">είναι η θεσμοθέτηση μιας πλατφόρμας που θα επιτρέπει </w:t>
-      </w:r>
-      <w:r>
-        <w:rPr>
-          <w:color w:val="8495b0"/>
-          <w:sz w:val="15"/>
-          <w:szCs w:val="15"/>
-          <w:rtl w:val="0"/>
-        </w:rPr>
-        <w:t xml:space="preserve">την αναζήτηση </w:t>
-      </w:r>
-      <w:r>
-        <w:rPr>
-          <w:color w:val="8495b0"/>
-          <w:sz w:val="15"/>
-          <w:szCs w:val="15"/>
-          <w:rtl w:val="0"/>
-        </w:rPr>
-        <w:t>προιό</w:t>
-      </w:r>
-      <w:r>
-        <w:rPr>
-          <w:color w:val="8495b0"/>
-          <w:sz w:val="15"/>
-          <w:szCs w:val="15"/>
-          <w:rtl w:val="0"/>
-        </w:rPr>
-        <w:t>ντων</w:t>
+          <w:u w:color="000000"/>
+          <w:rtl w:val="0"/>
+        </w:rPr>
+        <w:t>Βασικός επιχειρησιακός στόχος της παρούσας επιχείρησης όσον αναφορά τους χρήστες είναι η θεσμοθέτηση μιας πλατφόρμας που θα επιτρέπει την αναζήτηση προιόντων</w:t>
       </w:r>
       <w:r>
         <w:rPr>
@@ -390,9 +356,20 @@
           <w:color w:val="8495b0"/>
           <w:sz w:val="15"/>
           <w:szCs w:val="15"/>
-          <w:rtl w:val="0"/>
-        </w:rPr>
-        <w:t xml:space="preserve"> </w:t>
+          <w:u w:color="000000"/>
+          <w:rtl w:val="0"/>
+        </w:rPr>
+        <w:t xml:space="preserve"> (</w:t>
+      </w:r>
+      <w:r>
+        <w:rPr>
+          <w:color w:val="8495b0"/>
+          <w:sz w:val="15"/>
+          <w:szCs w:val="15"/>
+          <w:u w:color="000000"/>
+          <w:rtl w:val="0"/>
+        </w:rPr>
+        <w:t>καυσίμων</w:t>
       </w:r>
       <w:r>
         <w:rPr>
@@ -400,18 +377,20 @@
           <w:color w:val="8495b0"/>
           <w:sz w:val="15"/>
           <w:szCs w:val="15"/>
-          <w:rtl w:val="0"/>
-        </w:rPr>
-        <w:t>(</w:t>
+          <w:u w:color="000000"/>
+          <w:rtl w:val="0"/>
+        </w:rPr>
+        <w:t xml:space="preserve">) </w:t>
       </w:r>
       <w:r>
         <w:rPr>
           <w:color w:val="8495b0"/>
           <w:sz w:val="15"/>
           <w:szCs w:val="15"/>
-          <w:rtl w:val="0"/>
-        </w:rPr>
-        <w:t>καυσίμων</w:t>
+          <w:u w:color="000000"/>
+          <w:rtl w:val="0"/>
+        </w:rPr>
+        <w:t>και την ενημέρωση για καταστήματα που τα παρέχουν στις χαμηλότερες τιμές της αγοράς</w:t>
       </w:r>
       <w:r>
         <w:rPr>
@@ -419,61 +398,7 @@
           <w:color w:val="8495b0"/>
           <w:sz w:val="15"/>
           <w:szCs w:val="15"/>
-          <w:rtl w:val="0"/>
-        </w:rPr>
-        <w:t xml:space="preserve">) </w:t>
-      </w:r>
-      <w:r>
-        <w:rPr>
-          <w:color w:val="8495b0"/>
-          <w:sz w:val="15"/>
-          <w:szCs w:val="15"/>
-          <w:rtl w:val="0"/>
-        </w:rPr>
-        <w:t xml:space="preserve">και </w:t>
-      </w:r>
-      <w:r>
-        <w:rPr>
-          <w:color w:val="8495b0"/>
-          <w:sz w:val="15"/>
-          <w:szCs w:val="15"/>
-          <w:rtl w:val="0"/>
-        </w:rPr>
-        <w:t xml:space="preserve">την ενημέρωση </w:t>
-      </w:r>
-      <w:r>
-        <w:rPr>
-          <w:color w:val="8495b0"/>
-          <w:sz w:val="15"/>
-          <w:szCs w:val="15"/>
-          <w:rtl w:val="0"/>
-        </w:rPr>
-        <w:t xml:space="preserve">για καταστήματα </w:t>
-      </w:r>
-      <w:r>
-        <w:rPr>
-          <w:color w:val="8495b0"/>
-          <w:sz w:val="15"/>
-          <w:szCs w:val="15"/>
-          <w:rtl w:val="0"/>
-        </w:rPr>
-        <w:t xml:space="preserve">που τα παρέχουν </w:t>
-      </w:r>
-      <w:r>
-        <w:rPr>
-          <w:color w:val="8495b0"/>
-          <w:sz w:val="15"/>
-          <w:szCs w:val="15"/>
-          <w:rtl w:val="0"/>
-        </w:rPr>
-        <w:t>στις χαμηλότερες τιμές της αγοράς</w:t>
-      </w:r>
-      <w:r>
-        <w:rPr>
-          <w:rFonts w:ascii="Arial"/>
-          <w:color w:val="8495b0"/>
-          <w:sz w:val="15"/>
-          <w:szCs w:val="15"/>
+          <w:u w:color="000000"/>
           <w:rtl w:val="0"/>
         </w:rPr>
         <w:t>.</w:t>
@@ -484,13 +409,7 @@
         <w:pStyle w:val="heading 4"/>
         <w:keepNext w:val="0"/>
         <w:keepLines w:val="0"/>
-        <w:pBdr>
-          <w:top w:val="nil"/>
-          <w:left w:val="nil"/>
-          <w:bottom w:val="nil"/>
-          <w:right w:val="nil"/>
-        </w:pBdr>
-        <w:spacing w:before="120" w:after="0" w:line="240" w:lineRule="auto"/>
+        <w:spacing w:before="120" w:after="0"/>
         <w:rPr>
           <w:rFonts w:ascii="Calibri" w:cs="Calibri" w:hAnsi="Calibri" w:eastAsia="Calibri"/>
           <w:i w:val="1"/>
@@ -577,13 +496,7 @@
         <w:pStyle w:val="heading 4"/>
         <w:keepNext w:val="0"/>
         <w:keepLines w:val="0"/>
-        <w:pBdr>
-          <w:top w:val="nil"/>
-          <w:left w:val="nil"/>
-          <w:bottom w:val="nil"/>
-          <w:right w:val="nil"/>
-        </w:pBdr>
-        <w:spacing w:before="120" w:after="0" w:line="240" w:lineRule="auto"/>
+        <w:spacing w:before="120" w:after="0"/>
         <w:rPr>
           <w:rFonts w:ascii="Calibri" w:cs="Calibri" w:hAnsi="Calibri" w:eastAsia="Calibri"/>
           <w:i w:val="1"/>
@@ -597,7 +510,7 @@
     </w:p>
     <w:p>
       <w:pPr>
-        <w:pStyle w:val="Body"/>
+        <w:pStyle w:val="Body A"/>
         <w:spacing w:after="180"/>
         <w:rPr>
           <w:rFonts w:ascii="Trebuchet MS" w:cs="Trebuchet MS" w:hAnsi="Trebuchet MS" w:eastAsia="Trebuchet MS"/>
@@ -612,7 +525,7 @@
     </w:p>
     <w:p>
       <w:pPr>
-        <w:pStyle w:val="Body"/>
+        <w:pStyle w:val="Body A"/>
         <w:spacing w:after="100"/>
         <w:ind w:left="840" w:hanging="420"/>
         <w:rPr>
@@ -641,7 +554,7 @@
     </w:p>
     <w:p>
       <w:pPr>
-        <w:pStyle w:val="Body"/>
+        <w:pStyle w:val="Body A"/>
         <w:spacing w:after="460"/>
         <w:rPr>
           <w:rFonts w:ascii="Trebuchet MS" w:cs="Trebuchet MS" w:hAnsi="Trebuchet MS" w:eastAsia="Trebuchet MS"/>
@@ -711,7 +624,7 @@
     </w:p>
     <w:p>
       <w:pPr>
-        <w:pStyle w:val="Body"/>
+        <w:pStyle w:val="Body A"/>
         <w:spacing w:after="100"/>
         <w:rPr>
           <w:sz w:val="24"/>
@@ -746,7 +659,7 @@
     </w:p>
     <w:p>
       <w:pPr>
-        <w:pStyle w:val="Body"/>
+        <w:pStyle w:val="Body A"/>
         <w:spacing w:after="180"/>
         <w:rPr>
           <w:rFonts w:ascii="Trebuchet MS" w:cs="Trebuchet MS" w:hAnsi="Trebuchet MS" w:eastAsia="Trebuchet MS"/>
@@ -764,6 +677,7 @@
           <w:color w:val="8394af"/>
           <w:sz w:val="14"/>
           <w:szCs w:val="14"/>
+          <w:u w:color="000000"/>
           <w:rtl w:val="0"/>
         </w:rPr>
         <w:t xml:space="preserve">Κίνητρο για τον σχεδιασμό υπήρξαν δίαφορα άρθρα που αναδυκνείουν τη δύναμη που μπορεί να έχουν ανάλογες </w:t>
@@ -774,6 +688,7 @@
           <w:color w:val="8394af"/>
           <w:sz w:val="14"/>
           <w:szCs w:val="14"/>
+          <w:u w:color="000000"/>
           <w:rtl w:val="0"/>
           <w:lang w:val="en-US"/>
         </w:rPr>
@@ -784,6 +699,7 @@
           <w:color w:val="8394af"/>
           <w:sz w:val="14"/>
           <w:szCs w:val="14"/>
+          <w:u w:color="000000"/>
           <w:rtl w:val="0"/>
         </w:rPr>
         <w:t>εφαρμογές καθώς και το κοινωνικό όφελος που μπορούν να εξυπηρετήσουν ενδεικτικά ……</w:t>
@@ -794,6 +710,7 @@
           <w:color w:val="8394af"/>
           <w:sz w:val="14"/>
           <w:szCs w:val="14"/>
+          <w:u w:color="000000"/>
           <w:rtl w:val="0"/>
         </w:rPr>
         <w:t>(</w:t>
@@ -803,6 +720,7 @@
           <w:color w:val="8394af"/>
           <w:sz w:val="14"/>
           <w:szCs w:val="14"/>
+          <w:u w:color="000000"/>
           <w:rtl w:val="0"/>
         </w:rPr>
         <w:t>ΑΡΘΡΑ</w:t>
@@ -813,6 +731,7 @@
           <w:color w:val="8394af"/>
           <w:sz w:val="14"/>
           <w:szCs w:val="14"/>
+          <w:u w:color="000000"/>
           <w:rtl w:val="0"/>
         </w:rPr>
         <w:t>,</w:t>
@@ -822,6 +741,7 @@
           <w:color w:val="8394af"/>
           <w:sz w:val="14"/>
           <w:szCs w:val="14"/>
+          <w:u w:color="000000"/>
           <w:rtl w:val="0"/>
         </w:rPr>
         <w:t>ΕΦΑΡΜΟΓΕΣ ΠΟΥ ΛΕΙΤΟΥΡΓΟΥΝ ΕΤΣΙ</w:t>
@@ -832,24 +752,15 @@
           <w:color w:val="8394af"/>
           <w:sz w:val="14"/>
           <w:szCs w:val="14"/>
-          <w:rtl w:val="0"/>
-        </w:rPr>
-        <w:t>)</w:t>
-      </w:r>
-      <w:r>
-        <w:rPr>
-          <w:rFonts w:ascii="Arial"/>
-          <w:color w:val="8394af"/>
-          <w:sz w:val="14"/>
-          <w:szCs w:val="14"/>
-          <w:rtl w:val="0"/>
-        </w:rPr>
-        <w:t xml:space="preserve"> </w:t>
-      </w:r>
-    </w:p>
-    <w:p>
-      <w:pPr>
-        <w:pStyle w:val="Body"/>
+          <w:u w:color="000000"/>
+          <w:rtl w:val="0"/>
+        </w:rPr>
+        <w:t xml:space="preserve">) </w:t>
+      </w:r>
+    </w:p>
+    <w:p>
+      <w:pPr>
+        <w:pStyle w:val="Body A"/>
         <w:spacing w:after="180"/>
         <w:rPr>
           <w:rFonts w:ascii="Trebuchet MS" w:cs="Trebuchet MS" w:hAnsi="Trebuchet MS" w:eastAsia="Trebuchet MS"/>
@@ -865,7 +776,7 @@
     </w:p>
     <w:p>
       <w:pPr>
-        <w:pStyle w:val="Body"/>
+        <w:pStyle w:val="Body A"/>
         <w:spacing w:after="180"/>
         <w:rPr>
           <w:sz w:val="24"/>
@@ -883,7 +794,7 @@
     </w:p>
     <w:p>
       <w:pPr>
-        <w:pStyle w:val="Body"/>
+        <w:pStyle w:val="Body A"/>
         <w:spacing w:after="100"/>
         <w:ind w:left="840" w:hanging="420"/>
         <w:rPr>
@@ -912,12 +823,13 @@
     </w:p>
     <w:p>
       <w:pPr>
-        <w:pStyle w:val="Body"/>
+        <w:pStyle w:val="Body A"/>
         <w:spacing w:after="100"/>
         <w:rPr>
           <w:color w:val="8394af"/>
           <w:sz w:val="15"/>
           <w:szCs w:val="15"/>
+          <w:u w:color="000000"/>
         </w:rPr>
       </w:pPr>
       <w:r>
@@ -925,9 +837,20 @@
           <w:color w:val="8394af"/>
           <w:sz w:val="15"/>
           <w:szCs w:val="15"/>
+          <w:u w:color="000000"/>
           <w:rtl w:val="0"/>
         </w:rPr>
         <w:t>Για τους ιδιώτες η χρήση της πλατφόρμας υποκινείται απο την ανάγκη  μείωσης των χρημάτων που ξοδεύουν στα καθημερινά καύσιμα</w:t>
+      </w:r>
+      <w:r>
+        <w:rPr>
+          <w:color w:val="8394af"/>
+          <w:sz w:val="15"/>
+          <w:szCs w:val="15"/>
+          <w:u w:color="000000"/>
+          <w:rtl w:val="0"/>
+        </w:rPr>
+        <w:t>.</w:t>
       </w:r>
     </w:p>
     <w:p>
@@ -935,17 +858,9 @@
         <w:pStyle w:val="heading 6"/>
         <w:keepNext w:val="0"/>
         <w:keepLines w:val="0"/>
-        <w:pBdr>
-          <w:top w:val="nil"/>
-          <w:left w:val="nil"/>
-          <w:bottom w:val="nil"/>
-          <w:right w:val="nil"/>
-        </w:pBdr>
-        <w:spacing w:before="120" w:after="0" w:line="240" w:lineRule="auto"/>
+        <w:spacing w:before="120" w:after="0"/>
         <w:rPr>
           <w:rFonts w:ascii="Calibri" w:cs="Calibri" w:hAnsi="Calibri" w:eastAsia="Calibri"/>
-          <w:i w:val="1"/>
-          <w:iCs w:val="1"/>
           <w:color w:val="8394af"/>
           <w:sz w:val="15"/>
           <w:szCs w:val="15"/>
@@ -955,7 +870,7 @@
     </w:p>
     <w:p>
       <w:pPr>
-        <w:pStyle w:val="Body"/>
+        <w:pStyle w:val="Body A"/>
         <w:spacing w:after="180"/>
         <w:rPr>
           <w:rFonts w:ascii="Trebuchet MS" w:cs="Trebuchet MS" w:hAnsi="Trebuchet MS" w:eastAsia="Trebuchet MS"/>
@@ -970,7 +885,7 @@
     </w:p>
     <w:p>
       <w:pPr>
-        <w:pStyle w:val="Body"/>
+        <w:pStyle w:val="Body A"/>
         <w:spacing w:after="100"/>
         <w:ind w:left="840" w:hanging="420"/>
         <w:rPr>
@@ -999,7 +914,7 @@
     </w:p>
     <w:p>
       <w:pPr>
-        <w:pStyle w:val="Body"/>
+        <w:pStyle w:val="Body A"/>
         <w:spacing w:after="460"/>
         <w:rPr>
           <w:rFonts w:ascii="Trebuchet MS" w:cs="Trebuchet MS" w:hAnsi="Trebuchet MS" w:eastAsia="Trebuchet MS"/>
@@ -1285,7 +1200,7 @@
     </w:p>
     <w:p>
       <w:pPr>
-        <w:pStyle w:val="Body"/>
+        <w:pStyle w:val="Body A"/>
         <w:spacing w:after="180"/>
         <w:rPr>
           <w:sz w:val="24"/>
@@ -1303,7 +1218,7 @@
     </w:p>
     <w:p>
       <w:pPr>
-        <w:pStyle w:val="Body"/>
+        <w:pStyle w:val="Body A"/>
         <w:spacing w:after="100"/>
         <w:ind w:left="840" w:hanging="420"/>
         <w:rPr>
@@ -1332,7 +1247,7 @@
     </w:p>
     <w:p>
       <w:pPr>
-        <w:pStyle w:val="Body"/>
+        <w:pStyle w:val="Body A"/>
         <w:spacing w:after="100"/>
         <w:rPr>
           <w:rFonts w:ascii="Trebuchet MS" w:cs="Trebuchet MS" w:hAnsi="Trebuchet MS" w:eastAsia="Trebuchet MS"/>
@@ -1482,7 +1397,7 @@
     </w:p>
     <w:p>
       <w:pPr>
-        <w:pStyle w:val="Body"/>
+        <w:pStyle w:val="Body A"/>
         <w:spacing w:after="100"/>
         <w:rPr>
           <w:rFonts w:ascii="Trebuchet MS" w:cs="Trebuchet MS" w:hAnsi="Trebuchet MS" w:eastAsia="Trebuchet MS"/>
@@ -1606,7 +1521,7 @@
     </w:p>
     <w:p>
       <w:pPr>
-        <w:pStyle w:val="Body"/>
+        <w:pStyle w:val="Body A"/>
         <w:spacing w:after="100"/>
         <w:rPr>
           <w:rFonts w:ascii="Trebuchet MS" w:cs="Trebuchet MS" w:hAnsi="Trebuchet MS" w:eastAsia="Trebuchet MS"/>
@@ -1713,10 +1628,24 @@
         </w:rPr>
         <w:t>συμπλήρωσης των απαραίτητων πεδίων και επιβεβαίωσης η ακύρωσης την καταχώρησης αντίστοιχα</w:t>
       </w:r>
-    </w:p>
-    <w:p>
-      <w:pPr>
-        <w:pStyle w:val="Body"/>
+      <w:r>
+        <w:rPr>
+          <w:rFonts w:ascii="Trebuchet MS"/>
+          <w:i w:val="1"/>
+          <w:iCs w:val="1"/>
+          <w:color w:val="8496b0"/>
+          <w:sz w:val="15"/>
+          <w:szCs w:val="15"/>
+          <w:u w:color="8496b0"/>
+          <w:rtl w:val="0"/>
+          <w:lang w:val="en-US"/>
+        </w:rPr>
+        <w:t>.</w:t>
+      </w:r>
+    </w:p>
+    <w:p>
+      <w:pPr>
+        <w:pStyle w:val="Body A"/>
         <w:spacing w:after="100"/>
         <w:rPr>
           <w:rFonts w:ascii="Trebuchet MS" w:cs="Trebuchet MS" w:hAnsi="Trebuchet MS" w:eastAsia="Trebuchet MS"/>
@@ -1785,7 +1714,7 @@
     </w:p>
     <w:p>
       <w:pPr>
-        <w:pStyle w:val="Body"/>
+        <w:pStyle w:val="Body A"/>
         <w:spacing w:after="180"/>
         <w:rPr>
           <w:rFonts w:ascii="Trebuchet MS" w:cs="Trebuchet MS" w:hAnsi="Trebuchet MS" w:eastAsia="Trebuchet MS"/>
@@ -1800,7 +1729,7 @@
     </w:p>
     <w:p>
       <w:pPr>
-        <w:pStyle w:val="Body"/>
+        <w:pStyle w:val="Body A"/>
         <w:spacing w:after="100"/>
         <w:ind w:left="840" w:hanging="420"/>
         <w:rPr>
@@ -1829,7 +1758,7 @@
     </w:p>
     <w:p>
       <w:pPr>
-        <w:pStyle w:val="Body"/>
+        <w:pStyle w:val="Body A"/>
         <w:spacing w:after="100"/>
         <w:rPr>
           <w:rFonts w:ascii="Trebuchet MS" w:cs="Trebuchet MS" w:hAnsi="Trebuchet MS" w:eastAsia="Trebuchet MS"/>
@@ -1871,7 +1800,7 @@
     </w:p>
     <w:p>
       <w:pPr>
-        <w:pStyle w:val="Body"/>
+        <w:pStyle w:val="Body A"/>
         <w:spacing w:after="100"/>
         <w:rPr>
           <w:rFonts w:ascii="Trebuchet MS" w:cs="Trebuchet MS" w:hAnsi="Trebuchet MS" w:eastAsia="Trebuchet MS"/>
@@ -1913,7 +1842,7 @@
     </w:p>
     <w:p>
       <w:pPr>
-        <w:pStyle w:val="Body"/>
+        <w:pStyle w:val="Body A"/>
         <w:spacing w:after="180"/>
         <w:rPr>
           <w:rFonts w:ascii="Trebuchet MS" w:cs="Trebuchet MS" w:hAnsi="Trebuchet MS" w:eastAsia="Trebuchet MS"/>
@@ -2009,7 +1938,7 @@
     </w:p>
     <w:p>
       <w:pPr>
-        <w:pStyle w:val="Body"/>
+        <w:pStyle w:val="Body A"/>
         <w:spacing w:after="180"/>
         <w:rPr>
           <w:rFonts w:ascii="Trebuchet MS" w:cs="Trebuchet MS" w:hAnsi="Trebuchet MS" w:eastAsia="Trebuchet MS"/>
@@ -2132,7 +2061,7 @@
     </w:p>
     <w:p>
       <w:pPr>
-        <w:pStyle w:val="Body"/>
+        <w:pStyle w:val="Body A"/>
         <w:spacing w:after="100"/>
         <w:ind w:left="840" w:hanging="420"/>
         <w:rPr>
@@ -2161,7 +2090,7 @@
     </w:p>
     <w:p>
       <w:pPr>
-        <w:pStyle w:val="Body"/>
+        <w:pStyle w:val="Body A"/>
         <w:spacing w:line="240" w:lineRule="auto"/>
         <w:rPr>
           <w:rFonts w:ascii="Trebuchet MS" w:cs="Trebuchet MS" w:hAnsi="Trebuchet MS" w:eastAsia="Trebuchet MS"/>
@@ -2190,7 +2119,7 @@
     </w:p>
     <w:p>
       <w:pPr>
-        <w:pStyle w:val="Body"/>
+        <w:pStyle w:val="Body A"/>
         <w:spacing w:line="240" w:lineRule="auto"/>
         <w:rPr>
           <w:rFonts w:ascii="Trebuchet MS" w:cs="Trebuchet MS" w:hAnsi="Trebuchet MS" w:eastAsia="Trebuchet MS"/>
@@ -2219,7 +2148,7 @@
     </w:p>
     <w:p>
       <w:pPr>
-        <w:pStyle w:val="Body"/>
+        <w:pStyle w:val="Body A"/>
         <w:spacing w:line="240" w:lineRule="auto"/>
         <w:rPr>
           <w:rFonts w:ascii="Trebuchet MS" w:cs="Trebuchet MS" w:hAnsi="Trebuchet MS" w:eastAsia="Trebuchet MS"/>
@@ -2248,7 +2177,7 @@
     </w:p>
     <w:p>
       <w:pPr>
-        <w:pStyle w:val="Body"/>
+        <w:pStyle w:val="Body A"/>
         <w:spacing w:line="240" w:lineRule="auto"/>
         <w:rPr>
           <w:rFonts w:ascii="Trebuchet MS" w:cs="Trebuchet MS" w:hAnsi="Trebuchet MS" w:eastAsia="Trebuchet MS"/>
@@ -2277,7 +2206,7 @@
     </w:p>
     <w:p>
       <w:pPr>
-        <w:pStyle w:val="Body"/>
+        <w:pStyle w:val="Body A"/>
         <w:spacing w:line="240" w:lineRule="auto"/>
         <w:rPr>
           <w:rFonts w:ascii="Trebuchet MS" w:cs="Trebuchet MS" w:hAnsi="Trebuchet MS" w:eastAsia="Trebuchet MS"/>
@@ -2292,7 +2221,7 @@
     </w:p>
     <w:p>
       <w:pPr>
-        <w:pStyle w:val="Body"/>
+        <w:pStyle w:val="Body A"/>
         <w:spacing w:after="100"/>
         <w:rPr>
           <w:sz w:val="24"/>
@@ -2302,7 +2231,7 @@
     </w:p>
     <w:p>
       <w:pPr>
-        <w:pStyle w:val="Body"/>
+        <w:pStyle w:val="Body A"/>
         <w:spacing w:after="100"/>
         <w:rPr>
           <w:sz w:val="24"/>
@@ -2320,7 +2249,7 @@
     </w:p>
     <w:p>
       <w:pPr>
-        <w:pStyle w:val="Body"/>
+        <w:pStyle w:val="Body A"/>
         <w:spacing w:after="100"/>
         <w:rPr>
           <w:rFonts w:ascii="Trebuchet MS" w:cs="Trebuchet MS" w:hAnsi="Trebuchet MS" w:eastAsia="Trebuchet MS"/>
@@ -2389,7 +2318,7 @@
     </w:p>
     <w:p>
       <w:pPr>
-        <w:pStyle w:val="Body"/>
+        <w:pStyle w:val="Body A"/>
         <w:spacing w:after="100"/>
         <w:rPr>
           <w:rFonts w:ascii="Trebuchet MS" w:cs="Trebuchet MS" w:hAnsi="Trebuchet MS" w:eastAsia="Trebuchet MS"/>
@@ -2473,7 +2402,7 @@
     </w:p>
     <w:p>
       <w:pPr>
-        <w:pStyle w:val="Body"/>
+        <w:pStyle w:val="Body A"/>
         <w:spacing w:after="100"/>
         <w:rPr>
           <w:rFonts w:ascii="Trebuchet MS" w:cs="Trebuchet MS" w:hAnsi="Trebuchet MS" w:eastAsia="Trebuchet MS"/>
@@ -2502,7 +2431,7 @@
     </w:p>
     <w:p>
       <w:pPr>
-        <w:pStyle w:val="Body"/>
+        <w:pStyle w:val="Body A"/>
         <w:spacing w:after="100"/>
         <w:rPr>
           <w:rFonts w:ascii="Trebuchet MS" w:cs="Trebuchet MS" w:hAnsi="Trebuchet MS" w:eastAsia="Trebuchet MS"/>
@@ -2531,7 +2460,7 @@
     </w:p>
     <w:p>
       <w:pPr>
-        <w:pStyle w:val="Body"/>
+        <w:pStyle w:val="Body A"/>
         <w:spacing w:after="100"/>
         <w:rPr>
           <w:rFonts w:ascii="Trebuchet MS" w:cs="Trebuchet MS" w:hAnsi="Trebuchet MS" w:eastAsia="Trebuchet MS"/>
@@ -2560,7 +2489,7 @@
     </w:p>
     <w:p>
       <w:pPr>
-        <w:pStyle w:val="Body"/>
+        <w:pStyle w:val="Body A"/>
         <w:spacing w:after="140"/>
         <w:rPr>
           <w:rFonts w:ascii="Trebuchet MS" w:cs="Trebuchet MS" w:hAnsi="Trebuchet MS" w:eastAsia="Trebuchet MS"/>
@@ -2590,12 +2519,13 @@
     </w:p>
     <w:p>
       <w:pPr>
-        <w:pStyle w:val="Body"/>
+        <w:pStyle w:val="Body A"/>
         <w:spacing w:after="460"/>
         <w:rPr>
           <w:color w:val="8394af"/>
           <w:sz w:val="15"/>
           <w:szCs w:val="15"/>
+          <w:u w:color="000000"/>
         </w:rPr>
       </w:pPr>
       <w:r>
@@ -2603,6 +2533,7 @@
           <w:color w:val="8394af"/>
           <w:sz w:val="15"/>
           <w:szCs w:val="15"/>
+          <w:u w:color="000000"/>
           <w:rtl w:val="0"/>
         </w:rPr>
         <w:t>Να έχει πρόσβαση σε αναζήτηση με πιο σύνθετες ρυθμίσεις</w:t>
@@ -2611,12 +2542,6 @@
     <w:p>
       <w:pPr>
         <w:pStyle w:val="Heading"/>
-        <w:pBdr>
-          <w:top w:val="nil"/>
-          <w:left w:val="nil"/>
-          <w:bottom w:val="nil"/>
-          <w:right w:val="nil"/>
-        </w:pBdr>
         <w:tabs>
           <w:tab w:val="left" w:pos="360"/>
         </w:tabs>
@@ -2636,7 +2561,7 @@
     </w:p>
     <w:p>
       <w:pPr>
-        <w:pStyle w:val="Body"/>
+        <w:pStyle w:val="Body A"/>
         <w:spacing w:after="100"/>
         <w:rPr>
           <w:sz w:val="24"/>
@@ -2663,7 +2588,7 @@
     </w:p>
     <w:p>
       <w:pPr>
-        <w:pStyle w:val="Body"/>
+        <w:pStyle w:val="Body A"/>
         <w:spacing w:after="100"/>
         <w:rPr>
           <w:rFonts w:ascii="Trebuchet MS" w:cs="Trebuchet MS" w:hAnsi="Trebuchet MS" w:eastAsia="Trebuchet MS"/>
@@ -2673,6 +2598,7 @@
           <w:sz w:val="15"/>
           <w:szCs w:val="15"/>
           <w:u w:color="8496b0"/>
+          <w:rtl w:val="0"/>
           <w:lang w:val="en-US"/>
         </w:rPr>
       </w:pPr>
@@ -2716,21 +2642,265 @@
           <w:rtl w:val="0"/>
           <w:lang w:val="en-US"/>
         </w:rPr>
-        <w:t>k</w:t>
-      </w:r>
-      <w:r>
-        <w:rPr>
-          <w:rFonts w:hAnsi="Trebuchet MS" w:hint="default"/>
-          <w:i w:val="1"/>
-          <w:iCs w:val="1"/>
-          <w:color w:val="8496b0"/>
-          <w:sz w:val="15"/>
-          <w:szCs w:val="15"/>
-          <w:u w:color="8496b0"/>
-          <w:rtl w:val="0"/>
-          <w:lang w:val="en-US"/>
-        </w:rPr>
-        <w:t xml:space="preserve"> τουλάχιστον ατόμων</w:t>
+        <w:t xml:space="preserve">k </w:t>
+      </w:r>
+      <w:r>
+        <w:rPr>
+          <w:rFonts w:hAnsi="Trebuchet MS" w:hint="default"/>
+          <w:i w:val="1"/>
+          <w:iCs w:val="1"/>
+          <w:color w:val="8496b0"/>
+          <w:sz w:val="15"/>
+          <w:szCs w:val="15"/>
+          <w:u w:color="8496b0"/>
+          <w:rtl w:val="0"/>
+          <w:lang w:val="en-US"/>
+        </w:rPr>
+        <w:t>τουλάχιστον ατόμων</w:t>
+      </w:r>
+    </w:p>
+    <w:p>
+      <w:pPr>
+        <w:pStyle w:val="Body A"/>
+        <w:spacing w:after="100"/>
+        <w:rPr>
+          <w:rFonts w:ascii="Trebuchet MS" w:cs="Trebuchet MS" w:hAnsi="Trebuchet MS" w:eastAsia="Trebuchet MS"/>
+          <w:i w:val="1"/>
+          <w:iCs w:val="1"/>
+          <w:color w:val="8496b0"/>
+          <w:sz w:val="15"/>
+          <w:szCs w:val="15"/>
+          <w:u w:color="8496b0"/>
+          <w:lang w:val="en-US"/>
+        </w:rPr>
+      </w:pPr>
+      <w:r>
+        <w:rPr>
+          <w:rFonts w:hAnsi="Trebuchet MS" w:hint="default"/>
+          <w:i w:val="1"/>
+          <w:iCs w:val="1"/>
+          <w:color w:val="8496b0"/>
+          <w:sz w:val="15"/>
+          <w:szCs w:val="15"/>
+          <w:u w:color="8496b0"/>
+          <w:rtl w:val="0"/>
+          <w:lang w:val="en-US"/>
+        </w:rPr>
+        <w:t>Η εξακρίβωση μη έγκυρων πληροφοριών ή</w:t>
+      </w:r>
+      <w:r>
+        <w:rPr>
+          <w:rFonts w:ascii="Trebuchet MS"/>
+          <w:i w:val="1"/>
+          <w:iCs w:val="1"/>
+          <w:color w:val="8496b0"/>
+          <w:sz w:val="15"/>
+          <w:szCs w:val="15"/>
+          <w:u w:color="8496b0"/>
+          <w:rtl w:val="0"/>
+          <w:lang w:val="en-US"/>
+        </w:rPr>
+        <w:t>/</w:t>
+      </w:r>
+      <w:r>
+        <w:rPr>
+          <w:rFonts w:hAnsi="Trebuchet MS" w:hint="default"/>
+          <w:i w:val="1"/>
+          <w:iCs w:val="1"/>
+          <w:color w:val="8496b0"/>
+          <w:sz w:val="15"/>
+          <w:szCs w:val="15"/>
+          <w:u w:color="8496b0"/>
+          <w:rtl w:val="0"/>
+          <w:lang w:val="en-US"/>
+        </w:rPr>
+        <w:t xml:space="preserve">και κακόβουλων σχολίων οδηγεί σε ‘ποινή’ για τον χρήστη που τα εισήγαγε </w:t>
+      </w:r>
+    </w:p>
+    <w:p>
+      <w:pPr>
+        <w:pStyle w:val="Body A"/>
+        <w:spacing w:after="100"/>
+        <w:rPr>
+          <w:rFonts w:ascii="Trebuchet MS" w:cs="Trebuchet MS" w:hAnsi="Trebuchet MS" w:eastAsia="Trebuchet MS"/>
+          <w:i w:val="1"/>
+          <w:iCs w:val="1"/>
+          <w:color w:val="8496b0"/>
+          <w:sz w:val="15"/>
+          <w:szCs w:val="15"/>
+          <w:u w:color="8496b0"/>
+          <w:lang w:val="en-US"/>
+        </w:rPr>
+      </w:pPr>
+      <w:r>
+        <w:rPr>
+          <w:rFonts w:hAnsi="Trebuchet MS" w:hint="default"/>
+          <w:i w:val="1"/>
+          <w:iCs w:val="1"/>
+          <w:color w:val="8496b0"/>
+          <w:sz w:val="15"/>
+          <w:szCs w:val="15"/>
+          <w:u w:color="8496b0"/>
+          <w:rtl w:val="0"/>
+          <w:lang w:val="en-US"/>
+        </w:rPr>
+        <w:t>Οι προτιμήσεις των χρηστών</w:t>
+      </w:r>
+      <w:r>
+        <w:rPr>
+          <w:rFonts w:ascii="Trebuchet MS"/>
+          <w:i w:val="1"/>
+          <w:iCs w:val="1"/>
+          <w:color w:val="8496b0"/>
+          <w:sz w:val="15"/>
+          <w:szCs w:val="15"/>
+          <w:u w:color="8496b0"/>
+          <w:rtl w:val="0"/>
+          <w:lang w:val="en-US"/>
+        </w:rPr>
+        <w:t>(</w:t>
+      </w:r>
+      <w:r>
+        <w:rPr>
+          <w:rFonts w:hAnsi="Trebuchet MS" w:hint="default"/>
+          <w:i w:val="1"/>
+          <w:iCs w:val="1"/>
+          <w:color w:val="8496b0"/>
+          <w:sz w:val="15"/>
+          <w:szCs w:val="15"/>
+          <w:u w:color="8496b0"/>
+          <w:rtl w:val="0"/>
+          <w:lang w:val="en-US"/>
+        </w:rPr>
+        <w:t>εί</w:t>
+      </w:r>
+      <w:r>
+        <w:rPr>
+          <w:rFonts w:hAnsi="Trebuchet MS" w:hint="default"/>
+          <w:i w:val="1"/>
+          <w:iCs w:val="1"/>
+          <w:color w:val="8496b0"/>
+          <w:sz w:val="15"/>
+          <w:szCs w:val="15"/>
+          <w:u w:color="8496b0"/>
+          <w:rtl w:val="0"/>
+          <w:lang w:val="en-US"/>
+        </w:rPr>
+        <w:t>δη καυσίμων</w:t>
+      </w:r>
+      <w:r>
+        <w:rPr>
+          <w:rFonts w:ascii="Trebuchet MS"/>
+          <w:i w:val="1"/>
+          <w:iCs w:val="1"/>
+          <w:color w:val="8496b0"/>
+          <w:sz w:val="15"/>
+          <w:szCs w:val="15"/>
+          <w:u w:color="8496b0"/>
+          <w:rtl w:val="0"/>
+          <w:lang w:val="en-US"/>
+        </w:rPr>
+        <w:t xml:space="preserve">, </w:t>
+      </w:r>
+      <w:r>
+        <w:rPr>
+          <w:rFonts w:hAnsi="Trebuchet MS" w:hint="default"/>
+          <w:i w:val="1"/>
+          <w:iCs w:val="1"/>
+          <w:color w:val="8496b0"/>
+          <w:sz w:val="15"/>
+          <w:szCs w:val="15"/>
+          <w:u w:color="8496b0"/>
+          <w:rtl w:val="0"/>
+          <w:lang w:val="en-US"/>
+        </w:rPr>
+        <w:t>πρατήρια</w:t>
+      </w:r>
+      <w:r>
+        <w:rPr>
+          <w:rFonts w:ascii="Trebuchet MS"/>
+          <w:i w:val="1"/>
+          <w:iCs w:val="1"/>
+          <w:color w:val="8496b0"/>
+          <w:sz w:val="15"/>
+          <w:szCs w:val="15"/>
+          <w:u w:color="8496b0"/>
+          <w:rtl w:val="0"/>
+          <w:lang w:val="en-US"/>
+        </w:rPr>
+        <w:t xml:space="preserve">) </w:t>
+      </w:r>
+      <w:r>
+        <w:rPr>
+          <w:rFonts w:hAnsi="Trebuchet MS" w:hint="default"/>
+          <w:i w:val="1"/>
+          <w:iCs w:val="1"/>
+          <w:color w:val="8496b0"/>
+          <w:sz w:val="15"/>
+          <w:szCs w:val="15"/>
+          <w:u w:color="8496b0"/>
+          <w:rtl w:val="0"/>
+          <w:lang w:val="en-US"/>
+        </w:rPr>
+        <w:t>αποτελούν δεδομένα που θα καταγράφονται και θα επεξεργάζονται από το σύστημα καθημερινά</w:t>
+      </w:r>
+    </w:p>
+    <w:p>
+      <w:pPr>
+        <w:pStyle w:val="Body A"/>
+        <w:spacing w:after="100"/>
+        <w:rPr>
+          <w:rFonts w:ascii="Trebuchet MS" w:cs="Trebuchet MS" w:hAnsi="Trebuchet MS" w:eastAsia="Trebuchet MS"/>
+          <w:i w:val="1"/>
+          <w:iCs w:val="1"/>
+          <w:color w:val="8496b0"/>
+          <w:sz w:val="15"/>
+          <w:szCs w:val="15"/>
+          <w:u w:color="8496b0"/>
+          <w:lang w:val="en-US"/>
+        </w:rPr>
+      </w:pPr>
+      <w:r>
+        <w:rPr>
+          <w:rFonts w:hAnsi="Trebuchet MS" w:hint="default"/>
+          <w:i w:val="1"/>
+          <w:iCs w:val="1"/>
+          <w:color w:val="8496b0"/>
+          <w:sz w:val="15"/>
+          <w:szCs w:val="15"/>
+          <w:u w:color="8496b0"/>
+          <w:rtl w:val="0"/>
+          <w:lang w:val="en-US"/>
+        </w:rPr>
+        <w:t>Οι ειδοποιήσεις για νέες μειωμένες τιμές σε προιόντα που ενδιαφέρουν τον χρήστη</w:t>
+      </w:r>
+      <w:r>
+        <w:rPr>
+          <w:rFonts w:ascii="Trebuchet MS"/>
+          <w:i w:val="1"/>
+          <w:iCs w:val="1"/>
+          <w:color w:val="8496b0"/>
+          <w:sz w:val="15"/>
+          <w:szCs w:val="15"/>
+          <w:u w:color="8496b0"/>
+          <w:rtl w:val="0"/>
+          <w:lang w:val="en-US"/>
+        </w:rPr>
+        <w:t xml:space="preserve">, </w:t>
+      </w:r>
+      <w:r>
+        <w:rPr>
+          <w:rFonts w:hAnsi="Trebuchet MS" w:hint="default"/>
+          <w:i w:val="1"/>
+          <w:iCs w:val="1"/>
+          <w:color w:val="8496b0"/>
+          <w:sz w:val="15"/>
+          <w:szCs w:val="15"/>
+          <w:u w:color="8496b0"/>
+          <w:rtl w:val="0"/>
+          <w:lang w:val="en-US"/>
+        </w:rPr>
+        <w:t>όπως προκύπτει από τις  αναζητήσεις του θα εμφανίζνται στο κινητό του</w:t>
       </w:r>
       <w:r>
         <w:rPr>
@@ -2749,7 +2919,7 @@
     </w:p>
     <w:p>
       <w:pPr>
-        <w:pStyle w:val="Body"/>
+        <w:pStyle w:val="Body A"/>
         <w:spacing w:after="100"/>
         <w:rPr>
           <w:rFonts w:ascii="Trebuchet MS" w:cs="Trebuchet MS" w:hAnsi="Trebuchet MS" w:eastAsia="Trebuchet MS"/>
@@ -2774,35 +2944,35 @@
           <w:rtl w:val="0"/>
           <w:lang w:val="en-US"/>
         </w:rPr>
-        <w:t>Οι προτιμήσεις των χρηστών</w:t>
-      </w:r>
-      <w:r>
-        <w:rPr>
-          <w:rFonts w:ascii="Trebuchet MS"/>
-          <w:i w:val="1"/>
-          <w:iCs w:val="1"/>
-          <w:color w:val="8496b0"/>
-          <w:sz w:val="15"/>
-          <w:szCs w:val="15"/>
-          <w:u w:color="8496b0"/>
-          <w:rtl w:val="0"/>
-          <w:lang w:val="en-US"/>
-        </w:rPr>
-        <w:t>(</w:t>
-      </w:r>
-      <w:r>
-        <w:rPr>
-          <w:rFonts w:hAnsi="Trebuchet MS" w:hint="default"/>
-          <w:i w:val="1"/>
-          <w:iCs w:val="1"/>
-          <w:color w:val="8496b0"/>
-          <w:sz w:val="15"/>
-          <w:szCs w:val="15"/>
-          <w:u w:color="8496b0"/>
-          <w:rtl w:val="0"/>
-          <w:lang w:val="en-US"/>
-        </w:rPr>
-        <w:t>ήδη καυσίμων</w:t>
+        <w:t>Τα πρατήρια που επιλέγονται συχνά θα επιβραβεύονται με κάποιου είδους προβολή</w:t>
+      </w:r>
+      <w:r>
+        <w:rPr>
+          <w:rFonts w:ascii="Trebuchet MS"/>
+          <w:i w:val="1"/>
+          <w:iCs w:val="1"/>
+          <w:color w:val="8496b0"/>
+          <w:sz w:val="15"/>
+          <w:szCs w:val="15"/>
+          <w:u w:color="8496b0"/>
+          <w:rtl w:val="0"/>
+          <w:lang w:val="en-US"/>
+        </w:rPr>
+        <w:t>-</w:t>
+      </w:r>
+      <w:r>
+        <w:rPr>
+          <w:rFonts w:hAnsi="Trebuchet MS" w:hint="default"/>
+          <w:i w:val="1"/>
+          <w:iCs w:val="1"/>
+          <w:color w:val="8496b0"/>
+          <w:sz w:val="15"/>
+          <w:szCs w:val="15"/>
+          <w:u w:color="8496b0"/>
+          <w:rtl w:val="0"/>
+          <w:lang w:val="en-US"/>
+        </w:rPr>
+        <w:t>προώθηση</w:t>
       </w:r>
       <w:r>
         <w:rPr>
@@ -2830,40 +3000,12 @@
           <w:rtl w:val="0"/>
           <w:lang w:val="en-US"/>
         </w:rPr>
-        <w:t>πρατήρια</w:t>
-      </w:r>
-      <w:r>
-        <w:rPr>
-          <w:rFonts w:ascii="Trebuchet MS"/>
-          <w:i w:val="1"/>
-          <w:iCs w:val="1"/>
-          <w:color w:val="8496b0"/>
-          <w:sz w:val="15"/>
-          <w:szCs w:val="15"/>
-          <w:u w:color="8496b0"/>
-          <w:rtl w:val="0"/>
-          <w:lang w:val="en-US"/>
-        </w:rPr>
-        <w:t xml:space="preserve">) </w:t>
-      </w:r>
-      <w:r>
-        <w:rPr>
-          <w:rFonts w:hAnsi="Trebuchet MS" w:hint="default"/>
-          <w:i w:val="1"/>
-          <w:iCs w:val="1"/>
-          <w:color w:val="8496b0"/>
-          <w:sz w:val="15"/>
-          <w:szCs w:val="15"/>
-          <w:u w:color="8496b0"/>
-          <w:rtl w:val="0"/>
-          <w:lang w:val="en-US"/>
-        </w:rPr>
-        <w:t>αποτελούν δεδομένα που θα καταγράφονται και θα επεξεργάζονται από το σύστημα καθημερινά</w:t>
-      </w:r>
-    </w:p>
-    <w:p>
-      <w:pPr>
-        <w:pStyle w:val="Body"/>
+        <w:t>σε προνομιακή τιμή σε σχέση με τα υπόλοιπα</w:t>
+      </w:r>
+    </w:p>
+    <w:p>
+      <w:pPr>
+        <w:pStyle w:val="Body A"/>
         <w:spacing w:after="100"/>
         <w:rPr>
           <w:rFonts w:ascii="Trebuchet MS" w:cs="Trebuchet MS" w:hAnsi="Trebuchet MS" w:eastAsia="Trebuchet MS"/>
@@ -2888,54 +3030,12 @@
           <w:rtl w:val="0"/>
           <w:lang w:val="en-US"/>
         </w:rPr>
-        <w:t>Οι ειδοποιήσεις για νέες μειωμένες τιμές σε προιόντα που ενδιαφέρουν τον χρήστη</w:t>
-      </w:r>
-      <w:r>
-        <w:rPr>
-          <w:rFonts w:ascii="Trebuchet MS"/>
-          <w:i w:val="1"/>
-          <w:iCs w:val="1"/>
-          <w:color w:val="8496b0"/>
-          <w:sz w:val="15"/>
-          <w:szCs w:val="15"/>
-          <w:u w:color="8496b0"/>
-          <w:rtl w:val="0"/>
-          <w:lang w:val="en-US"/>
-        </w:rPr>
-        <w:t xml:space="preserve">, </w:t>
-      </w:r>
-      <w:r>
-        <w:rPr>
-          <w:rFonts w:hAnsi="Trebuchet MS" w:hint="default"/>
-          <w:i w:val="1"/>
-          <w:iCs w:val="1"/>
-          <w:color w:val="8496b0"/>
-          <w:sz w:val="15"/>
-          <w:szCs w:val="15"/>
-          <w:u w:color="8496b0"/>
-          <w:rtl w:val="0"/>
-          <w:lang w:val="en-US"/>
-        </w:rPr>
-        <w:t>όπως προκύπτει από τις  αναζητήσεις του θα εμφανίζνται στο κινητό του</w:t>
-      </w:r>
-      <w:r>
-        <w:rPr>
-          <w:rFonts w:ascii="Trebuchet MS"/>
-          <w:i w:val="1"/>
-          <w:iCs w:val="1"/>
-          <w:color w:val="8496b0"/>
-          <w:sz w:val="15"/>
-          <w:szCs w:val="15"/>
-          <w:u w:color="8496b0"/>
-          <w:rtl w:val="0"/>
-          <w:lang w:val="en-US"/>
-        </w:rPr>
-        <w:t>.</w:t>
-      </w:r>
-    </w:p>
-    <w:p>
-      <w:pPr>
-        <w:pStyle w:val="Body"/>
+        <w:t>Η εφαρμογή κινητού δίνει τη δυνατότητα προσθήκης νέας τιμής από τους χρήστες με σκανάρισμα της απόδειξης</w:t>
+      </w:r>
+    </w:p>
+    <w:p>
+      <w:pPr>
+        <w:pStyle w:val="Body A"/>
         <w:spacing w:after="100"/>
         <w:rPr>
           <w:rFonts w:ascii="Trebuchet MS" w:cs="Trebuchet MS" w:hAnsi="Trebuchet MS" w:eastAsia="Trebuchet MS"/>
@@ -2945,128 +3045,12 @@
           <w:sz w:val="15"/>
           <w:szCs w:val="15"/>
           <w:u w:color="8496b0"/>
-          <w:lang w:val="en-US"/>
-        </w:rPr>
-      </w:pPr>
-      <w:r>
-        <w:rPr>
-          <w:rFonts w:hAnsi="Trebuchet MS" w:hint="default"/>
-          <w:i w:val="1"/>
-          <w:iCs w:val="1"/>
-          <w:color w:val="8496b0"/>
-          <w:sz w:val="15"/>
-          <w:szCs w:val="15"/>
-          <w:u w:color="8496b0"/>
-          <w:rtl w:val="0"/>
-          <w:lang w:val="en-US"/>
-        </w:rPr>
-        <w:t>Τα πρατήρια που επιλέγονται συχνά θα επιβραβεύονται με κάποιου είδους προβολή</w:t>
-      </w:r>
-      <w:r>
-        <w:rPr>
-          <w:rFonts w:ascii="Trebuchet MS"/>
-          <w:i w:val="1"/>
-          <w:iCs w:val="1"/>
-          <w:color w:val="8496b0"/>
-          <w:sz w:val="15"/>
-          <w:szCs w:val="15"/>
-          <w:u w:color="8496b0"/>
-          <w:rtl w:val="0"/>
-          <w:lang w:val="en-US"/>
-        </w:rPr>
-        <w:t>-</w:t>
-      </w:r>
-      <w:r>
-        <w:rPr>
-          <w:rFonts w:hAnsi="Trebuchet MS" w:hint="default"/>
-          <w:i w:val="1"/>
-          <w:iCs w:val="1"/>
-          <w:color w:val="8496b0"/>
-          <w:sz w:val="15"/>
-          <w:szCs w:val="15"/>
-          <w:u w:color="8496b0"/>
-          <w:rtl w:val="0"/>
-          <w:lang w:val="en-US"/>
-        </w:rPr>
-        <w:t>προώθηση</w:t>
-      </w:r>
-      <w:r>
-        <w:rPr>
-          <w:rFonts w:ascii="Trebuchet MS"/>
-          <w:i w:val="1"/>
-          <w:iCs w:val="1"/>
-          <w:color w:val="8496b0"/>
-          <w:sz w:val="15"/>
-          <w:szCs w:val="15"/>
-          <w:u w:color="8496b0"/>
-          <w:rtl w:val="0"/>
-          <w:lang w:val="en-US"/>
-        </w:rPr>
-        <w:t xml:space="preserve">, </w:t>
-      </w:r>
-      <w:r>
-        <w:rPr>
-          <w:rFonts w:hAnsi="Trebuchet MS" w:hint="default"/>
-          <w:i w:val="1"/>
-          <w:iCs w:val="1"/>
-          <w:color w:val="8496b0"/>
-          <w:sz w:val="15"/>
-          <w:szCs w:val="15"/>
-          <w:u w:color="8496b0"/>
-          <w:rtl w:val="0"/>
-          <w:lang w:val="en-US"/>
-        </w:rPr>
-        <w:t>σε προνομιακή τιμή σε σχέση με τα υπόλοιπα</w:t>
-      </w:r>
-    </w:p>
-    <w:p>
-      <w:pPr>
-        <w:pStyle w:val="Body"/>
-        <w:spacing w:after="100"/>
-        <w:rPr>
-          <w:rFonts w:ascii="Trebuchet MS" w:cs="Trebuchet MS" w:hAnsi="Trebuchet MS" w:eastAsia="Trebuchet MS"/>
-          <w:i w:val="1"/>
-          <w:iCs w:val="1"/>
-          <w:color w:val="8496b0"/>
-          <w:sz w:val="15"/>
-          <w:szCs w:val="15"/>
-          <w:u w:color="8496b0"/>
-          <w:lang w:val="en-US"/>
-        </w:rPr>
-      </w:pPr>
-      <w:r>
-        <w:rPr>
-          <w:rFonts w:hAnsi="Trebuchet MS" w:hint="default"/>
-          <w:i w:val="1"/>
-          <w:iCs w:val="1"/>
-          <w:color w:val="8496b0"/>
-          <w:sz w:val="15"/>
-          <w:szCs w:val="15"/>
-          <w:u w:color="8496b0"/>
-          <w:rtl w:val="0"/>
-          <w:lang w:val="en-US"/>
-        </w:rPr>
-        <w:t>Η εφαρμογή κινητού δίνει τη δυνατότητα προσθήκης νέας τιμής από τους χρήστες με σκανάρισμα της απόδειξης</w:t>
-      </w:r>
-    </w:p>
-    <w:p>
-      <w:pPr>
-        <w:pStyle w:val="Body"/>
-        <w:spacing w:after="100"/>
-        <w:rPr>
-          <w:rFonts w:ascii="Trebuchet MS" w:cs="Trebuchet MS" w:hAnsi="Trebuchet MS" w:eastAsia="Trebuchet MS"/>
-          <w:i w:val="1"/>
-          <w:iCs w:val="1"/>
-          <w:color w:val="8496b0"/>
-          <w:sz w:val="15"/>
-          <w:szCs w:val="15"/>
-          <w:u w:color="8496b0"/>
-        </w:rPr>
-      </w:pPr>
-    </w:p>
-    <w:p>
-      <w:pPr>
-        <w:pStyle w:val="Body"/>
+        </w:rPr>
+      </w:pPr>
+    </w:p>
+    <w:p>
+      <w:pPr>
+        <w:pStyle w:val="Body A"/>
         <w:spacing w:after="100"/>
         <w:rPr>
           <w:sz w:val="24"/>
@@ -3084,7 +3068,7 @@
     </w:p>
     <w:p>
       <w:pPr>
-        <w:pStyle w:val="Body"/>
+        <w:pStyle w:val="Body A"/>
         <w:spacing w:after="460"/>
         <w:rPr>
           <w:rFonts w:ascii="Trebuchet MS" w:cs="Trebuchet MS" w:hAnsi="Trebuchet MS" w:eastAsia="Trebuchet MS"/>
@@ -3143,7 +3127,7 @@
     </w:p>
     <w:p>
       <w:pPr>
-        <w:pStyle w:val="Body"/>
+        <w:pStyle w:val="Body A"/>
         <w:spacing w:after="460"/>
         <w:rPr>
           <w:sz w:val="24"/>
@@ -3182,7 +3166,9 @@
         <w:pStyle w:val="heading 5"/>
         <w:keepNext w:val="0"/>
         <w:keepLines w:val="0"/>
-        <w:spacing w:before="120" w:after="0" w:line="240" w:lineRule="auto"/>
+        <w:spacing w:before="120" w:after="0"/>
+      </w:pPr>
+      <w:r>
         <w:rPr>
           <w:rFonts w:ascii="Calibri" w:cs="Calibri" w:hAnsi="Calibri" w:eastAsia="Calibri"/>
           <w:i w:val="1"/>
@@ -3192,8 +3178,10 @@
           <w:szCs w:val="20"/>
           <w:u w:color="8496b0"/>
           <w:rtl w:val="0"/>
-        </w:rPr>
-      </w:pPr>
+          <w:lang w:val="en-US"/>
+        </w:rPr>
+        <w:t xml:space="preserve">ΤΑ ΑΡΘΡΑ ΠΟΥ ΘΑ ΒΑΛΟΥΜΕ ΣΤΟ </w:t>
+      </w:r>
       <w:r>
         <w:rPr>
           <w:rFonts w:ascii="Calibri" w:cs="Calibri" w:hAnsi="Calibri" w:eastAsia="Calibri"/>
@@ -3204,8 +3192,9 @@
           <w:szCs w:val="20"/>
           <w:u w:color="8496b0"/>
           <w:rtl w:val="0"/>
-        </w:rPr>
-        <w:t xml:space="preserve">ΤΑ ΑΡΘΡΑ ΠΟΥ ΘΑ ΒΑΛΟΥΜΕ ΣΤΟ </w:t>
+          <w:lang w:val="en-US"/>
+        </w:rPr>
+        <w:t xml:space="preserve">2 </w:t>
       </w:r>
       <w:r>
         <w:rPr>
@@ -3217,8 +3206,9 @@
           <w:szCs w:val="20"/>
           <w:u w:color="8496b0"/>
           <w:rtl w:val="0"/>
-        </w:rPr>
-        <w:t xml:space="preserve">2 </w:t>
+          <w:lang w:val="en-US"/>
+        </w:rPr>
+        <w:t>ΣΑ ΒΙΒΛΙΟΓΡΑΦΙΑ</w:t>
       </w:r>
       <w:r>
         <w:rPr>
@@ -3230,21 +3220,6 @@
           <w:szCs w:val="20"/>
           <w:u w:color="8496b0"/>
           <w:rtl w:val="0"/>
-        </w:rPr>
-        <w:t>ΣΑ ΒΙΒΛΙΟΓΡΑΦΙΑ</w:t>
-      </w:r>
-    </w:p>
-    <w:p>
-      <w:pPr>
-        <w:pStyle w:val="Heading"/>
-        <w:spacing w:before="600" w:after="0" w:line="240" w:lineRule="auto"/>
-        <w:outlineLvl w:val="0"/>
-      </w:pPr>
-      <w:r>
-        <w:rPr>
-          <w:rFonts w:ascii="Calibri Light" w:cs="Calibri Light" w:hAnsi="Calibri Light" w:eastAsia="Calibri Light"/>
-          <w:sz w:val="24"/>
-          <w:szCs w:val="24"/>
         </w:rPr>
       </w:r>
     </w:p>
@@ -3428,14 +3403,20 @@
       <w:vertAlign w:val="baseline"/>
     </w:rPr>
   </w:style>
-  <w:style w:type="paragraph" w:styleId="Body">
-    <w:name w:val="Body"/>
-    <w:next w:val="Body"/>
+  <w:style w:type="paragraph" w:styleId="Body A">
+    <w:name w:val="Body A"/>
+    <w:next w:val="Body A"/>
     <w:pPr>
       <w:keepNext w:val="0"/>
       <w:keepLines w:val="0"/>
       <w:pageBreakBefore w:val="0"/>
       <w:widowControl w:val="1"/>
+      <w:pBdr>
+        <w:top w:val="nil"/>
+        <w:left w:val="nil"/>
+        <w:bottom w:val="nil"/>
+        <w:right w:val="nil"/>
+      </w:pBdr>
       <w:shd w:val="clear" w:color="auto" w:fill="auto"/>
       <w:suppressAutoHyphens w:val="0"/>
       <w:bidi w:val="0"/>
@@ -3445,7 +3426,7 @@
       <w:outlineLvl w:val="9"/>
     </w:pPr>
     <w:rPr>
-      <w:rFonts w:ascii="Arial Unicode MS" w:cs="Arial Unicode MS" w:hAnsi="Arial" w:eastAsia="Arial Unicode MS" w:hint="default"/>
+      <w:rFonts w:ascii="Arial Unicode MS" w:cs="Arial Unicode MS" w:hAnsi="Arial Unicode MS" w:eastAsia="Arial Unicode MS" w:hint="default"/>
       <w:b w:val="0"/>
       <w:bCs w:val="0"/>
       <w:i w:val="0"/>
@@ -3467,22 +3448,28 @@
   </w:style>
   <w:style w:type="paragraph" w:styleId="heading 4">
     <w:name w:val="heading 4"/>
-    <w:next w:val="Body"/>
+    <w:next w:val="Body A"/>
     <w:pPr>
       <w:keepNext w:val="1"/>
       <w:keepLines w:val="1"/>
       <w:pageBreakBefore w:val="0"/>
       <w:widowControl w:val="1"/>
+      <w:pBdr>
+        <w:top w:val="nil"/>
+        <w:left w:val="nil"/>
+        <w:bottom w:val="nil"/>
+        <w:right w:val="nil"/>
+      </w:pBdr>
       <w:shd w:val="clear" w:color="auto" w:fill="auto"/>
       <w:suppressAutoHyphens w:val="0"/>
       <w:bidi w:val="0"/>
-      <w:spacing w:before="280" w:after="80"/>
+      <w:spacing w:before="280" w:after="80" w:line="240" w:lineRule="auto"/>
       <w:ind w:left="0" w:right="0" w:firstLine="0"/>
       <w:jc w:val="left"/>
       <w:outlineLvl w:val="9"/>
     </w:pPr>
     <w:rPr>
-      <w:rFonts w:ascii="Arial Unicode MS" w:cs="Arial Unicode MS" w:hAnsi="Arial" w:eastAsia="Arial Unicode MS" w:hint="default"/>
+      <w:rFonts w:ascii="Arial Unicode MS" w:cs="Arial Unicode MS" w:hAnsi="Arial Unicode MS" w:eastAsia="Arial Unicode MS" w:hint="default"/>
       <w:b w:val="0"/>
       <w:bCs w:val="0"/>
       <w:i w:val="0"/>
@@ -3505,16 +3492,22 @@
   </w:style>
   <w:style w:type="paragraph" w:styleId="heading 6">
     <w:name w:val="heading 6"/>
-    <w:next w:val="Body"/>
+    <w:next w:val="Body A"/>
     <w:pPr>
       <w:keepNext w:val="1"/>
       <w:keepLines w:val="1"/>
       <w:pageBreakBefore w:val="0"/>
       <w:widowControl w:val="1"/>
+      <w:pBdr>
+        <w:top w:val="nil"/>
+        <w:left w:val="nil"/>
+        <w:bottom w:val="nil"/>
+        <w:right w:val="nil"/>
+      </w:pBdr>
       <w:shd w:val="clear" w:color="auto" w:fill="auto"/>
       <w:suppressAutoHyphens w:val="0"/>
       <w:bidi w:val="0"/>
-      <w:spacing w:before="240" w:after="80"/>
+      <w:spacing w:before="240" w:after="80" w:line="240" w:lineRule="auto"/>
       <w:ind w:left="0" w:right="0" w:firstLine="0"/>
       <w:jc w:val="left"/>
       <w:outlineLvl w:val="9"/>
@@ -3543,12 +3536,18 @@
   </w:style>
   <w:style w:type="paragraph" w:styleId="Heading">
     <w:name w:val="Heading"/>
-    <w:next w:val="Body"/>
+    <w:next w:val="Body A"/>
     <w:pPr>
       <w:keepNext w:val="1"/>
       <w:keepLines w:val="1"/>
       <w:pageBreakBefore w:val="0"/>
       <w:widowControl w:val="1"/>
+      <w:pBdr>
+        <w:top w:val="nil"/>
+        <w:left w:val="nil"/>
+        <w:bottom w:val="nil"/>
+        <w:right w:val="nil"/>
+      </w:pBdr>
       <w:shd w:val="clear" w:color="auto" w:fill="auto"/>
       <w:suppressAutoHyphens w:val="0"/>
       <w:bidi w:val="0"/>
@@ -3580,22 +3579,28 @@
   </w:style>
   <w:style w:type="paragraph" w:styleId="heading 5">
     <w:name w:val="heading 5"/>
-    <w:next w:val="Body"/>
+    <w:next w:val="Body A"/>
     <w:pPr>
       <w:keepNext w:val="1"/>
       <w:keepLines w:val="1"/>
       <w:pageBreakBefore w:val="0"/>
       <w:widowControl w:val="1"/>
+      <w:pBdr>
+        <w:top w:val="nil"/>
+        <w:left w:val="nil"/>
+        <w:bottom w:val="nil"/>
+        <w:right w:val="nil"/>
+      </w:pBdr>
       <w:shd w:val="clear" w:color="auto" w:fill="auto"/>
       <w:suppressAutoHyphens w:val="0"/>
       <w:bidi w:val="0"/>
-      <w:spacing w:before="240" w:after="80"/>
+      <w:spacing w:before="240" w:after="80" w:line="240" w:lineRule="auto"/>
       <w:ind w:left="0" w:right="0" w:firstLine="0"/>
       <w:jc w:val="left"/>
       <w:outlineLvl w:val="9"/>
     </w:pPr>
     <w:rPr>
-      <w:rFonts w:ascii="Arial Unicode MS" w:cs="Arial Unicode MS" w:hAnsi="Arial" w:eastAsia="Arial Unicode MS" w:hint="default"/>
+      <w:rFonts w:ascii="Arial Unicode MS" w:cs="Arial Unicode MS" w:hAnsi="Arial Unicode MS" w:eastAsia="Arial Unicode MS" w:hint="default"/>
       <w:b w:val="0"/>
       <w:bCs w:val="0"/>
       <w:i w:val="0"/>
@@ -4566,7 +4571,7 @@
       <a:lstStyle>
         <a:defPPr marL="0" marR="0" indent="0" algn="l" defTabSz="457200" rtl="0" fontAlgn="auto" latinLnBrk="1" hangingPunct="0">
           <a:lnSpc>
-            <a:spcPct val="115000"/>
+            <a:spcPct val="100000"/>
           </a:lnSpc>
           <a:spcBef>
             <a:spcPts val="0"/>
@@ -4579,7 +4584,7 @@
           <a:buFontTx/>
           <a:buNone/>
           <a:tabLst/>
-          <a:defRPr b="0" baseline="0" cap="none" i="0" spc="0" strike="noStrike" sz="1100" u="none" kumimoji="0" normalizeH="0">
+          <a:defRPr b="0" baseline="0" cap="none" i="0" spc="0" strike="noStrike" sz="1200" u="none" kumimoji="0" normalizeH="0">
             <a:ln>
               <a:noFill/>
             </a:ln>
@@ -4592,10 +4597,10 @@
                 <a:srgbClr val="000000"/>
               </a:solidFill>
             </a:uFill>
-            <a:latin typeface="Arial"/>
-            <a:ea typeface="Arial"/>
-            <a:cs typeface="Arial"/>
-            <a:sym typeface="Arial"/>
+            <a:latin typeface="Times New Roman"/>
+            <a:ea typeface="Times New Roman"/>
+            <a:cs typeface="Times New Roman"/>
+            <a:sym typeface="Times New Roman"/>
           </a:defRPr>
         </a:defPPr>
         <a:lvl1pPr marL="0" marR="0" indent="0" algn="l" defTabSz="914400" rtl="0" fontAlgn="auto" latinLnBrk="1" hangingPunct="0">

</xml_diff>